<commit_message>
chanegd the pdf convertion from COM back to the LibreOffice
</commit_message>
<xml_diff>
--- a/reference-forms/doc-forms/AUTHORITY-TO-TRAVEL-SAMPLE.docx
+++ b/reference-forms/doc-forms/AUTHORITY-TO-TRAVEL-SAMPLE.docx
@@ -299,7 +299,6 @@
         <w:jc w:val="center"/>
         <w:rPr>
           <w:rFonts w:ascii="Trajan Pro 3" w:hAnsi="Trajan Pro 3" w:cstheme="majorHAnsi"/>
-          <w:b/>
           <w:sz w:val="20"/>
           <w:szCs w:val="20"/>
         </w:rPr>
@@ -307,7 +306,6 @@
       <w:r>
         <w:rPr>
           <w:rFonts w:ascii="Trajan Pro 3" w:hAnsi="Trajan Pro 3" w:cstheme="majorHAnsi"/>
-          <w:b/>
           <w:sz w:val="20"/>
           <w:szCs w:val="20"/>
         </w:rPr>
@@ -320,7 +318,6 @@
         <w:jc w:val="center"/>
         <w:rPr>
           <w:rFonts w:ascii="Trajan Pro 3" w:hAnsi="Trajan Pro 3" w:cstheme="majorHAnsi"/>
-          <w:b/>
           <w:sz w:val="20"/>
           <w:szCs w:val="20"/>
         </w:rPr>
@@ -328,7 +325,6 @@
       <w:r>
         <w:rPr>
           <w:rFonts w:ascii="Trajan Pro 3" w:hAnsi="Trajan Pro 3" w:cstheme="majorHAnsi"/>
-          <w:b/>
           <w:sz w:val="20"/>
           <w:szCs w:val="20"/>
         </w:rPr>
@@ -3925,6 +3921,7 @@
   <w:style w:type="character" w:default="1" w:styleId="DefaultParagraphFont">
     <w:name w:val="Default Paragraph Font"/>
     <w:uiPriority w:val="1"/>
+    <w:semiHidden/>
     <w:unhideWhenUsed/>
   </w:style>
   <w:style w:type="table" w:default="1" w:styleId="TableNormal">
@@ -4387,12 +4384,11 @@
 </file>
 
 <file path=customXml/item1.xml><?xml version="1.0" encoding="utf-8"?>
-<?mso-contentType ?>
-<FormTemplates xmlns="http://schemas.microsoft.com/sharepoint/v3/contenttype/forms">
-  <Display>DocumentLibraryForm</Display>
-  <Edit>DocumentLibraryForm</Edit>
-  <New>DocumentLibraryForm</New>
-</FormTemplates>
+<p:properties xmlns:p="http://schemas.microsoft.com/office/2006/metadata/properties" xmlns:xsi="http://www.w3.org/2001/XMLSchema-instance" xmlns:pc="http://schemas.microsoft.com/office/infopath/2007/PartnerControls">
+  <documentManagement>
+    <_activity xmlns="2d4f72e9-7e90-45b1-842c-df05e2635297" xsi:nil="true"/>
+  </documentManagement>
+</p:properties>
 </file>
 
 <file path=customXml/item2.xml><?xml version="1.0" encoding="utf-8"?>
@@ -4590,17 +4586,20 @@
 </file>
 
 <file path=customXml/item3.xml><?xml version="1.0" encoding="utf-8"?>
-<p:properties xmlns:p="http://schemas.microsoft.com/office/2006/metadata/properties" xmlns:xsi="http://www.w3.org/2001/XMLSchema-instance" xmlns:pc="http://schemas.microsoft.com/office/infopath/2007/PartnerControls">
-  <documentManagement>
-    <_activity xmlns="2d4f72e9-7e90-45b1-842c-df05e2635297" xsi:nil="true"/>
-  </documentManagement>
-</p:properties>
+<?mso-contentType ?>
+<FormTemplates xmlns="http://schemas.microsoft.com/sharepoint/v3/contenttype/forms">
+  <Display>DocumentLibraryForm</Display>
+  <Edit>DocumentLibraryForm</Edit>
+  <New>DocumentLibraryForm</New>
+</FormTemplates>
 </file>
 
 <file path=customXml/itemProps1.xml><?xml version="1.0" encoding="utf-8"?>
-<ds:datastoreItem xmlns:ds="http://schemas.openxmlformats.org/officeDocument/2006/customXml" ds:itemID="{A5584573-2B60-4E6A-AF25-90D74847FE50}">
+<ds:datastoreItem xmlns:ds="http://schemas.openxmlformats.org/officeDocument/2006/customXml" ds:itemID="{43F8C5D4-85DD-4714-89CD-5CFF479783C7}">
   <ds:schemaRefs>
-    <ds:schemaRef ds:uri="http://schemas.microsoft.com/sharepoint/v3/contenttype/forms"/>
+    <ds:schemaRef ds:uri="http://schemas.microsoft.com/office/2006/metadata/properties"/>
+    <ds:schemaRef ds:uri="http://schemas.microsoft.com/office/infopath/2007/PartnerControls"/>
+    <ds:schemaRef ds:uri="2d4f72e9-7e90-45b1-842c-df05e2635297"/>
   </ds:schemaRefs>
 </ds:datastoreItem>
 </file>
@@ -4624,11 +4623,9 @@
 </file>
 
 <file path=customXml/itemProps3.xml><?xml version="1.0" encoding="utf-8"?>
-<ds:datastoreItem xmlns:ds="http://schemas.openxmlformats.org/officeDocument/2006/customXml" ds:itemID="{43F8C5D4-85DD-4714-89CD-5CFF479783C7}">
+<ds:datastoreItem xmlns:ds="http://schemas.openxmlformats.org/officeDocument/2006/customXml" ds:itemID="{A5584573-2B60-4E6A-AF25-90D74847FE50}">
   <ds:schemaRefs>
-    <ds:schemaRef ds:uri="http://schemas.microsoft.com/office/2006/metadata/properties"/>
-    <ds:schemaRef ds:uri="http://schemas.microsoft.com/office/infopath/2007/PartnerControls"/>
-    <ds:schemaRef ds:uri="2d4f72e9-7e90-45b1-842c-df05e2635297"/>
+    <ds:schemaRef ds:uri="http://schemas.microsoft.com/sharepoint/v3/contenttype/forms"/>
   </ds:schemaRefs>
 </ds:datastoreItem>
 </file>
</xml_diff>